<commit_message>
to send out today
</commit_message>
<xml_diff>
--- a/urban_boundaries_gb_ijgis_submission_r3/Paper_IJGIS_v1.docx
+++ b/urban_boundaries_gb_ijgis_submission_r3/Paper_IJGIS_v1.docx
@@ -33,15 +33,7 @@
         <w:t>1, 2, 3</w:t>
       </w:r>
       <w:r>
-        <w:t xml:space="preserve">, </w:t>
-      </w:r>
-      <w:proofErr w:type="spellStart"/>
-      <w:r>
-        <w:t>Aiman</w:t>
-      </w:r>
-      <w:proofErr w:type="spellEnd"/>
-      <w:r>
-        <w:t xml:space="preserve"> Soliman</w:t>
+        <w:t>, Aiman Soliman</w:t>
       </w:r>
       <w:r>
         <w:rPr>
@@ -1705,8 +1697,6 @@
       <w:r>
         <w:fldChar w:fldCharType="end"/>
       </w:r>
-      <w:bookmarkStart w:id="0" w:name="_GoBack"/>
-      <w:bookmarkEnd w:id="0"/>
       <w:r>
         <w:t xml:space="preserve">. We then examined all of the consecutive locations of each user and excluded those with relocating speeds in excess of the threshold of 240 m/s as used by </w:t>
       </w:r>
@@ -1741,47 +1731,156 @@
         <w:pStyle w:val="Newparagraph"/>
       </w:pPr>
       <w:r>
-        <w:t xml:space="preserve">At this stage, each geo-located tweet is represented as a tuple </w:t>
-      </w:r>
-      <w:r>
-        <w:rPr>
-          <w:rFonts w:ascii="Cambria Math" w:eastAsia="Cambria Math" w:hAnsi="Cambria Math" w:cs="Cambria Math"/>
-        </w:rPr>
-        <w:t>⟨</w:t>
-      </w:r>
-      <w:r>
-        <w:t xml:space="preserve">user id, </w:t>
-      </w:r>
-      <w:proofErr w:type="spellStart"/>
-      <w:r>
-        <w:t>loc</w:t>
-      </w:r>
-      <w:proofErr w:type="spellEnd"/>
-      <w:r>
-        <w:t>, t, m</w:t>
-      </w:r>
-      <w:r>
-        <w:rPr>
-          <w:rFonts w:ascii="Cambria Math" w:eastAsia="Cambria Math" w:hAnsi="Cambria Math" w:cs="Cambria Math"/>
-        </w:rPr>
-        <w:t>⟩</w:t>
-      </w:r>
-      <w:r>
-        <w:t xml:space="preserve">, where user id is an anonymous Twitter user id; </w:t>
-      </w:r>
-      <w:proofErr w:type="spellStart"/>
-      <w:r>
-        <w:t>loc</w:t>
-      </w:r>
-      <w:proofErr w:type="spellEnd"/>
-      <w:r>
-        <w:t xml:space="preserve"> is the recorded location of the tweet as a coordinate pair; t is the timestamp of the tweet’s post; and m is the actual content of the tweet. We then constructed a trajectory for each Twitter user by appending all the recorded locations (with the same user id) in the chronological order (based on the timestamps). To protect Twitter </w:t>
+        <w:t>At this stage, each geo-located tweet is represented as a tuple</w:t>
+      </w:r>
+      <w:r>
+        <w:t xml:space="preserve"> </w:t>
+      </w:r>
+      <m:oMath>
+        <m:d>
+          <m:dPr>
+            <m:begChr m:val="〈"/>
+            <m:endChr m:val="〉"/>
+            <m:ctrlPr>
+              <w:rPr>
+                <w:rFonts w:ascii="Cambria Math" w:hAnsi="Cambria Math"/>
+                <w:i/>
+              </w:rPr>
+            </m:ctrlPr>
+          </m:dPr>
+          <m:e>
+            <m:r>
+              <w:rPr>
+                <w:rFonts w:ascii="Cambria Math" w:hAnsi="Cambria Math"/>
+              </w:rPr>
+              <m:t>user</m:t>
+            </m:r>
+            <m:r>
+              <m:rPr>
+                <m:lit/>
+              </m:rPr>
+              <w:rPr>
+                <w:rFonts w:ascii="Cambria Math" w:hAnsi="Cambria Math"/>
+              </w:rPr>
+              <m:t>_</m:t>
+            </m:r>
+            <m:r>
+              <w:rPr>
+                <w:rFonts w:ascii="Cambria Math" w:hAnsi="Cambria Math"/>
+              </w:rPr>
+              <m:t xml:space="preserve">id, loc, t, m </m:t>
+            </m:r>
+          </m:e>
+        </m:d>
+      </m:oMath>
+      <w:r>
+        <w:t xml:space="preserve">, where </w:t>
+      </w:r>
+      <m:oMath>
+        <m:r>
+          <w:rPr>
+            <w:rFonts w:ascii="Cambria Math" w:hAnsi="Cambria Math"/>
+          </w:rPr>
+          <m:t>user</m:t>
+        </m:r>
+        <m:r>
+          <m:rPr>
+            <m:lit/>
+          </m:rPr>
+          <w:rPr>
+            <w:rFonts w:ascii="Cambria Math" w:hAnsi="Cambria Math"/>
+          </w:rPr>
+          <m:t>_</m:t>
+        </m:r>
+        <m:r>
+          <w:rPr>
+            <w:rFonts w:ascii="Cambria Math" w:hAnsi="Cambria Math"/>
+          </w:rPr>
+          <m:t>id</m:t>
+        </m:r>
+      </m:oMath>
+      <w:r>
+        <w:t xml:space="preserve"> is an anonymous Twitter user ID</w:t>
+      </w:r>
+      <w:r>
+        <w:t xml:space="preserve">; </w:t>
+      </w:r>
+      <m:oMath>
+        <m:r>
+          <w:rPr>
+            <w:rFonts w:ascii="Cambria Math" w:hAnsi="Cambria Math"/>
+          </w:rPr>
+          <m:t>loc</m:t>
+        </m:r>
+      </m:oMath>
+      <w:r>
+        <w:t xml:space="preserve"> is the recorded location of the tweet as a coordinate pair; </w:t>
+      </w:r>
+      <m:oMath>
+        <m:r>
+          <w:rPr>
+            <w:rFonts w:ascii="Cambria Math" w:hAnsi="Cambria Math"/>
+          </w:rPr>
+          <m:t>t</m:t>
+        </m:r>
+      </m:oMath>
+      <w:r>
+        <w:t xml:space="preserve"> </w:t>
+      </w:r>
+      <w:r>
+        <w:t xml:space="preserve">is the timestamp of the tweet’s post; and </w:t>
+      </w:r>
+      <m:oMath>
+        <m:r>
+          <w:rPr>
+            <w:rFonts w:ascii="Cambria Math" w:hAnsi="Cambria Math"/>
+          </w:rPr>
+          <m:t>m</m:t>
+        </m:r>
+      </m:oMath>
+      <w:r>
+        <w:t xml:space="preserve"> </w:t>
+      </w:r>
+      <w:r>
+        <w:t xml:space="preserve">is the actual content of the tweet. We then constructed a trajectory for each Twitter user by appending all the recorded </w:t>
+      </w:r>
+      <w:r>
+        <w:t xml:space="preserve">locations (with the same </w:t>
+      </w:r>
+      <m:oMath>
+        <m:r>
+          <w:rPr>
+            <w:rFonts w:ascii="Cambria Math" w:hAnsi="Cambria Math"/>
+          </w:rPr>
+          <m:t>user</m:t>
+        </m:r>
+        <m:r>
+          <m:rPr>
+            <m:lit/>
+          </m:rPr>
+          <w:rPr>
+            <w:rFonts w:ascii="Cambria Math" w:hAnsi="Cambria Math"/>
+          </w:rPr>
+          <m:t>_</m:t>
+        </m:r>
+        <m:r>
+          <w:rPr>
+            <w:rFonts w:ascii="Cambria Math" w:hAnsi="Cambria Math"/>
+          </w:rPr>
+          <m:t>id</m:t>
+        </m:r>
+      </m:oMath>
+      <w:r>
+        <w:t xml:space="preserve">) in the chronological order (based on the timestamps). To protect Twitter </w:t>
       </w:r>
       <w:r>
         <w:t>user’s</w:t>
       </w:r>
       <w:r>
-        <w:t xml:space="preserve"> privacy, the id field was replaced with a randomly generated unique number and the content of the message was removed. In addition, the actual location of each geo-located Tweet is only used for distance calculation and determining the corresponding geographic unit it falls in. Our simplified geo-located tweet dataset can be shared with other researchers upon request.</w:t>
+        <w:t xml:space="preserve"> privacy, the ID</w:t>
+      </w:r>
+      <w:r>
+        <w:t xml:space="preserve"> field was replaced with a randomly generated unique number and the content of the message was removed. In addition, the actual location of each geo-located Tweet is only used for distance calculation and determining the corresponding geographic unit it falls in. Our simplified geo-located tweet dataset can be shared with other researchers upon request.</w:t>
       </w:r>
     </w:p>
     <w:p>
@@ -1870,11 +1969,11 @@
         </m:r>
       </m:oMath>
       <w:r>
-        <w:t xml:space="preserve">, where V is a set of spatial nodes corresponding to the underlying urban regions and Ew is a set of edges representing the connections between a pair of nodes </w:t>
+        <w:t xml:space="preserve">, where V is a set of spatial nodes corresponding to the underlying urban </w:t>
       </w:r>
       <w:r>
         <w:lastRenderedPageBreak/>
-        <w:t>and the corresponding weights are assigned by the accumulated volume of Twitter user movements.</w:t>
+        <w:t>regions and Ew is a set of edges representing the connections between a pair of nodes and the corresponding weights are assigned by the accumulated volume of Twitter user movements.</w:t>
       </w:r>
     </w:p>
     <w:p>
@@ -1964,13 +2063,28 @@
         <w:fldChar w:fldCharType="end"/>
       </w:r>
       <w:r>
-        <w:t xml:space="preserve">. Another approach is to partition the space into a grid of spatial pixels </w:t>
+        <w:t>. Another approach is to partition the space into a grid of spatial pixels</w:t>
+      </w:r>
+      <w:r>
+        <w:t xml:space="preserve"> </w:t>
+      </w:r>
+      <w:r>
+        <w:fldChar w:fldCharType="begin"/>
+      </w:r>
+      <w:r>
+        <w:instrText xml:space="preserve"> ADDIN ZOTERO_ITEM CSL_CITATION {"citationID":"tpWtMFLm","properties":{"formattedCitation":"(Ratti et al. 2010; X. Liu et al. 2015)","plainCitation":"(Ratti et al. 2010; X. Liu et al. 2015)"},"citationItems":[{"id":152,"uris":["http://zotero.org/users/1928267/items/4ISQDCUG"],"uri":["http://zotero.org/users/1928267/items/4ISQDCUG"],"itemData":{"id":152,"type":"article-journal","title":"Redrawing the Map of Great Britain from a Network of Human Interactions","container-title":"PLoS ONE","page":"e14248","volume":"5","issue":"12","source":"CrossRef","DOI":"10.1371/journal.pone.0014248","ISSN":"1932-6203","language":"en","author":[{"family":"Ratti","given":"Carlo"},{"family":"Sobolevsky","given":"Stanislav"},{"family":"Calabrese","given":"Francesco"},{"family":"Andris","given":"Clio"},{"family":"Reades","given":"Jonathan"},{"family":"Martino","given":"Mauro"},{"family":"Claxton","given":"Rob"},{"family":"Strogatz","given":"Steven H."}],"editor":[{"family":"Sporns","given":"Olaf"}],"issued":{"date-parts":[["2010",12,8]]}}},{"id":239,"uris":["http://zotero.org/users/1928267/items/VBZZEEIT"],"uri":["http://zotero.org/users/1928267/items/VBZZEEIT"],"itemData":{"id":239,"type":"article-journal","title":"Revealing travel patterns and city structure with taxi trip data","container-title":"Journal of Transport Geography","page":"78-90","volume":"43","source":"CrossRef","DOI":"10.1016/j.jtrangeo.2015.01.016","ISSN":"09666923","language":"en","author":[{"family":"Liu","given":"Xi"},{"family":"Gong","given":"Li"},{"family":"Gong","given":"Yongxi"},{"family":"Liu","given":"Yu"}],"issued":{"date-parts":[["2015",2]]}}}],"schema":"https://github.com/citation-style-language/schema/raw/master/csl-citation.json"} </w:instrText>
+      </w:r>
+      <w:r>
+        <w:fldChar w:fldCharType="separate"/>
       </w:r>
       <w:r>
         <w:rPr>
-          <w:highlight w:val="green"/>
+          <w:noProof/>
         </w:rPr>
-        <w:t>(Liu et al. 2014, Ratti et al. 2010)</w:t>
+        <w:t>(Ratti et al. 2010; X. Liu et al. 2015)</w:t>
+      </w:r>
+      <w:r>
+        <w:fldChar w:fldCharType="end"/>
       </w:r>
       <w:r>
         <w:t xml:space="preserve">. However, the size of the cell can potentially lead to biases due to the Modifiable Area Unit Problem (MAUP) </w:t>
@@ -2226,7 +2340,7 @@
                           <w:rPr>
                             <w:rFonts w:ascii="Cambria Math" w:hAnsi="Cambria Math"/>
                           </w:rPr>
-                          <m:t>i</m:t>
+                          <m:t>centroid</m:t>
                         </m:r>
                       </m:sub>
                     </m:sSub>
@@ -2415,6 +2529,7 @@
         <w:pStyle w:val="Newparagraph"/>
       </w:pPr>
       <w:r>
+        <w:lastRenderedPageBreak/>
         <w:t>This measures the accumulated distances of deviation from the center of mass of an indi</w:t>
       </w:r>
       <w:r>
@@ -2486,11 +2601,7 @@
         <w:t xml:space="preserve"> </w:t>
       </w:r>
       <w:r>
-        <w:t xml:space="preserve">is </w:t>
-      </w:r>
-      <w:r>
-        <w:lastRenderedPageBreak/>
-        <w:t xml:space="preserve">the center of mass of the user’s trajectory. By examining the probability distributions of the radius of gyration, also known as the spatial dispersal kernel </w:t>
+        <w:t xml:space="preserve">is the center of mass of the user’s trajectory. By examining the probability distributions of the radius of gyration, also known as the spatial dispersal kernel </w:t>
       </w:r>
       <m:oMath>
         <m:r>
@@ -2576,18 +2687,51 @@
         <w:t>hod is based on modularity max</w:t>
       </w:r>
       <w:r>
-        <w:t>imization (Newman 2006), seen in previous studies (Hawelka et al. 2014, Ratti et al. 2010, Song et al. 2012). However, such an approach is often problematic: it is found to have an inherent resolution problem, where small communi</w:t>
-      </w:r>
-      <w:r>
-        <w:t>ties are either ignored (Fortu</w:t>
-      </w:r>
-      <w:r>
-        <w:t xml:space="preserve">nato and Barthlemy 2007) or assigned with high modularity scores </w:t>
+        <w:t xml:space="preserve">imization (Newman 2006), seen in previous studies </w:t>
       </w:r>
       <w:r>
         <w:fldChar w:fldCharType="begin"/>
       </w:r>
       <w:r>
+        <w:instrText xml:space="preserve"> ADDIN ZOTERO_ITEM CSL_CITATION {"citationID":"QPHJBeEY","properties":{"custom":"(Ratti et al. 2010; Song et al. 2012; Hawelka et al. 2014)","formattedCitation":"(Ratti et al. 2010; Song et al. 2012; Hawelka et al. 2014)","plainCitation":"(Ratti et al. 2010; Song et al. 2012; Hawelka et al. 2014)"},"citationItems":[{"id":152,"uris":["http://zotero.org/users/1928267/items/4ISQDCUG"],"uri":["http://zotero.org/users/1928267/items/4ISQDCUG"],"itemData":{"id":152,"type":"article-journal","title":"Redrawing the Map of Great Britain from a Network of Human Interactions","container-title":"PLoS ONE","page":"e14248","volume":"5","issue":"12","source":"CrossRef","DOI":"10.1371/journal.pone.0014248","ISSN":"1932-6203","language":"en","author":[{"family":"Ratti","given":"Carlo"},{"family":"Sobolevsky","given":"Stanislav"},{"family":"Calabrese","given":"Francesco"},{"family":"Andris","given":"Clio"},{"family":"Reades","given":"Jonathan"},{"family":"Martino","given":"Mauro"},{"family":"Claxton","given":"Rob"},{"family":"Strogatz","given":"Steven H."}],"editor":[{"family":"Sporns","given":"Olaf"}],"issued":{"date-parts":[["2010",12,8]]}},"label":"page"},{"id":183,"uris":["http://zotero.org/users/1928267/items/EK479K8N"],"uri":["http://zotero.org/users/1928267/items/EK479K8N"],"itemData":{"id":183,"type":"article-journal","title":"Connections between human dynamics and network science","container-title":"arXiv preprint arXiv:1209.1411","source":"Google Scholar","URL":"http://arxiv.org/abs/1209.1411","author":[{"family":"Song","given":"Chaoming"},{"family":"Wang","given":"Dashun"},{"family":"Barabási","given":"Albert-László"}],"issued":{"date-parts":[["2012"]]},"accessed":{"date-parts":[["2015",8,19]]}},"label":"page"},{"id":160,"uris":["http://zotero.org/users/1928267/items/798IINJP"],"uri":["http://zotero.org/users/1928267/items/798IINJP"],"itemData":{"id":160,"type":"article-journal","title":"Geo-located Twitter as proxy for global mobility patterns","container-title":"Cartography and Geographic Information Science","page":"260–271","volume":"41","issue":"3","source":"Google Scholar","author":[{"family":"Hawelka","given":"Bartosz"},{"family":"Sitko","given":"Izabela"},{"family":"Beinat","given":"Euro"},{"family":"Sobolevsky","given":"Stanislav"},{"family":"Kazakopoulos","given":"Pavlos"},{"family":"Ratti","given":"Carlo"}],"issued":{"date-parts":[["2014"]]}},"label":"page"}],"schema":"https://github.com/citation-style-language/schema/raw/master/csl-citation.json"} </w:instrText>
+      </w:r>
+      <w:r>
+        <w:fldChar w:fldCharType="separate"/>
+      </w:r>
+      <w:r>
+        <w:t>(Ratti et al. 2010; Song et al. 2012; Hawelka et al. 2014)</w:t>
+      </w:r>
+      <w:r>
+        <w:fldChar w:fldCharType="end"/>
+      </w:r>
+      <w:r>
+        <w:t>. However, such an approach is often problematic: it is found to have an inherent resolution problem, where small communi</w:t>
+      </w:r>
+      <w:r>
+        <w:t xml:space="preserve">ties are either ignored </w:t>
+      </w:r>
+      <w:r>
+        <w:fldChar w:fldCharType="begin"/>
+      </w:r>
+      <w:r>
+        <w:instrText xml:space="preserve"> ADDIN ZOTERO_ITEM CSL_CITATION {"citationID":"HcUvUN7G","properties":{"formattedCitation":"{\\rtf (Fortunato and Barth\\uc0\\u233{}lemy 2007)}","plainCitation":"(Fortunato and Barthélemy 2007)"},"citationItems":[{"id":245,"uris":["http://zotero.org/users/1928267/items/WQGPGJMS"],"uri":["http://zotero.org/users/1928267/items/WQGPGJMS"],"itemData":{"id":245,"type":"article-journal","title":"Resolution limit in community detection","container-title":"Proceedings of the National Academy of Sciences","page":"36-41","volume":"104","issue":"1","source":"www.pnas.org","abstract":"Detecting community structure is fundamental for uncovering the links between structure and function in complex networks and for practical applications in many disciplines such as biology and sociology. A popular method now widely used relies on the optimization of a quantity called modularity, which is a quality index for a partition of a network into communities. We find that modularity optimization may fail to identify modules smaller than a scale which depends on the total size of the network and on the degree of interconnectedness of the modules, even in cases where modules are unambiguously defined. This finding is confirmed through several examples, both in artificial and in real social, biological, and technological networks, where we show that modularity optimization indeed does not resolve a large number of modules. A check of the modules obtained through modularity optimization is thus necessary, and we provide here key elements for the assessment of the reliability of this community detection method.","DOI":"10.1073/pnas.0605965104","ISSN":"0027-8424, 1091-6490","note":"PMID: 17190818","journalAbbreviation":"PNAS","language":"en","author":[{"family":"Fortunato","given":"Santo"},{"family":"Barthélemy","given":"Marc"}],"issued":{"date-parts":[["2007",1,2]]},"PMID":"17190818"}}],"schema":"https://github.com/citation-style-language/schema/raw/master/csl-citation.json"} </w:instrText>
+      </w:r>
+      <w:r>
+        <w:fldChar w:fldCharType="separate"/>
+      </w:r>
+      <w:r>
+        <w:t>(Fortunato and Barthélemy 2007)</w:t>
+      </w:r>
+      <w:r>
+        <w:fldChar w:fldCharType="end"/>
+      </w:r>
+      <w:r>
+        <w:t xml:space="preserve"> or assigned with high modularity scores </w:t>
+      </w:r>
+      <w:r>
+        <w:fldChar w:fldCharType="begin"/>
+      </w:r>
+      <w:r>
         <w:instrText xml:space="preserve"> ADDIN ZOTERO_ITEM CSL_CITATION {"citationID":"udiIrm2B","properties":{"custom":"(Guimer\\uc0\\u224{} et al. 2004)","formattedCitation":"{\\rtf (Guimer\\uc0\\u224{} et al. 2004)}","plainCitation":"(Guimerà et al. 2004)"},"citationItems":[{"id":184,"uris":["http://zotero.org/users/1928267/items/EVITQUF9"],"uri":["http://zotero.org/users/1928267/items/EVITQUF9"],"itemData":{"id":184,"type":"article-journal","title":"Modularity from fluctuations in random graphs and complex networks","container-title":"Physical Review E","page":"025101","volume":"70","issue":"2","source":"APS","abstract":"The mechanisms by which modularity emerges in complex networks are not well understood but recent reports have suggested that modularity may arise from evolutionary selection. We show that finding the modularity of a network is analogous to finding the ground-state energy of a spin system. Moreover, we demonstrate that, due to fluctuations, stochastic network models give rise to modular networks. Specifically, we show both numerically and analytically that random graphs and scale-free networks have modularity. We argue that this fact must be taken into consideration to define statistically significant modularity in complex networks.","DOI":"10.1103/PhysRevE.70.025101","journalAbbreviation":"Phys. Rev. E","author":[{"family":"Guimerà","given":"Roger"},{"family":"Sales-Pardo","given":"Marta"},{"family":"Amaral","given":"Luís A. Nunes"}],"issued":{"date-parts":[["2004",8,19]]}}}],"schema":"https://github.com/citation-style-language/schema/raw/master/csl-citation.json"} </w:instrText>
       </w:r>
       <w:r>
@@ -2600,7 +2744,11 @@
         <w:fldChar w:fldCharType="end"/>
       </w:r>
       <w:r>
-        <w:t xml:space="preserve">; and it is found to produce less informative partitions in many empirical networks </w:t>
+        <w:t xml:space="preserve">; and it is found to produce less informative </w:t>
+      </w:r>
+      <w:r>
+        <w:lastRenderedPageBreak/>
+        <w:t xml:space="preserve">partitions in many empirical networks </w:t>
       </w:r>
       <w:r>
         <w:fldChar w:fldCharType="begin"/>
@@ -2621,11 +2769,7 @@
         <w:fldChar w:fldCharType="end"/>
       </w:r>
       <w:r>
-        <w:t xml:space="preserve">. Since our graph is a directed weighted graph, the alternative community detection library documented in the </w:t>
-      </w:r>
-      <w:r>
-        <w:lastRenderedPageBreak/>
-        <w:t xml:space="preserve">literature is Infomap </w:t>
+        <w:t xml:space="preserve">. Since our graph is a directed weighted graph, the alternative community detection library documented in the literature is Infomap </w:t>
       </w:r>
       <w:r>
         <w:fldChar w:fldCharType="begin"/>
@@ -3085,13 +3229,30 @@
         </m:nary>
       </m:oMath>
       <w:r>
-        <w:t xml:space="preserve">is the entropy of movement within clusters. Specifically, q is the probability that a random walker jumps from one cluster to another, while pi is the probability of the in-cluster movement of cluster </w:t>
-      </w:r>
-      <w:proofErr w:type="spellStart"/>
-      <w:r>
-        <w:t>i</w:t>
-      </w:r>
-      <w:proofErr w:type="spellEnd"/>
+        <w:t xml:space="preserve">is the entropy of movement within clusters. Specifically, </w:t>
+      </w:r>
+      <m:oMath>
+        <m:r>
+          <w:rPr>
+            <w:rFonts w:ascii="Cambria Math" w:hAnsi="Cambria Math"/>
+          </w:rPr>
+          <m:t>q</m:t>
+        </m:r>
+      </m:oMath>
+      <w:r>
+        <w:t xml:space="preserve"> </w:t>
+      </w:r>
+      <w:r>
+        <w:t xml:space="preserve">is the probability that a random walker jumps from one cluster to another, while pi is the probability of the in-cluster movement of cluster </w:t>
+      </w:r>
+      <m:oMath>
+        <m:r>
+          <w:rPr>
+            <w:rFonts w:ascii="Cambria Math" w:hAnsi="Cambria Math"/>
+          </w:rPr>
+          <m:t>i</m:t>
+        </m:r>
+      </m:oMath>
       <w:r>
         <w:t xml:space="preserve">. This algorithm can be intuitively tailored to describe strongly connected clusters of urban regions based on Twitter user movement. The detailed literatures and implementations of Infomap can be found on this website (http://mapequation.org). Note that Infomap is capable of performing multi- level community detection </w:t>
       </w:r>
@@ -3133,17 +3294,17 @@
         <w:t>areas. This phenomenon is spec</w:t>
       </w:r>
       <w:r>
-        <w:t xml:space="preserve">ulated to be related to the distance decay effects, where the interaction strength between two urban regions decreases as the geographical distance </w:t>
+        <w:t xml:space="preserve">ulated to be related to the distance decay effects, where the interaction strength </w:t>
+      </w:r>
+      <w:r>
+        <w:lastRenderedPageBreak/>
+        <w:t xml:space="preserve">between two urban regions decreases as the geographical distance </w:t>
       </w:r>
       <w:r>
         <w:t>between them increases. A grav</w:t>
       </w:r>
       <w:r>
-        <w:t xml:space="preserve">ity model is often used to express such relations, as is shown in Eq. </w:t>
-      </w:r>
-      <w:r>
-        <w:lastRenderedPageBreak/>
-        <w:t xml:space="preserve">(3), where </w:t>
+        <w:t xml:space="preserve">ity model is often used to express such relations, as is shown in Eq. (3), where </w:t>
       </w:r>
       <m:oMath>
         <m:d>
@@ -3219,10 +3380,43 @@
         </m:sSub>
       </m:oMath>
       <w:r>
-        <w:t xml:space="preserve"> denote the interaction from i to j and distance between two pla</w:t>
-      </w:r>
-      <w:r>
-        <w:t>ces, K is a con</w:t>
+        <w:t xml:space="preserve"> denote the interaction from </w:t>
+      </w:r>
+      <m:oMath>
+        <m:r>
+          <w:rPr>
+            <w:rFonts w:ascii="Cambria Math" w:hAnsi="Cambria Math"/>
+          </w:rPr>
+          <m:t>i</m:t>
+        </m:r>
+      </m:oMath>
+      <w:r>
+        <w:t xml:space="preserve"> to </w:t>
+      </w:r>
+      <m:oMath>
+        <m:r>
+          <w:rPr>
+            <w:rFonts w:ascii="Cambria Math" w:hAnsi="Cambria Math"/>
+          </w:rPr>
+          <m:t>j</m:t>
+        </m:r>
+      </m:oMath>
+      <w:r>
+        <w:t xml:space="preserve"> and distance between two pla</w:t>
+      </w:r>
+      <w:r>
+        <w:t xml:space="preserve">ces, </w:t>
+      </w:r>
+      <m:oMath>
+        <m:r>
+          <w:rPr>
+            <w:rFonts w:ascii="Cambria Math" w:hAnsi="Cambria Math"/>
+          </w:rPr>
+          <m:t>K</m:t>
+        </m:r>
+      </m:oMath>
+      <w:r>
+        <w:t xml:space="preserve"> is a con</w:t>
       </w:r>
       <w:r>
         <w:t xml:space="preserve">stant, and </w:t>
@@ -3287,7 +3481,35 @@
         </m:sSub>
       </m:oMath>
       <w:r>
-        <w:t xml:space="preserve"> are the population size of place i and j respectively. The interaction strength decreasing with respect to increasing geographic distance is expressed by the distance decay function, </w:t>
+        <w:t xml:space="preserve"> are the population size of place </w:t>
+      </w:r>
+      <m:oMath>
+        <m:r>
+          <w:rPr>
+            <w:rFonts w:ascii="Cambria Math" w:hAnsi="Cambria Math"/>
+          </w:rPr>
+          <m:t>i</m:t>
+        </m:r>
+      </m:oMath>
+      <w:r>
+        <w:t xml:space="preserve"> </w:t>
+      </w:r>
+      <w:r>
+        <w:t xml:space="preserve">and </w:t>
+      </w:r>
+      <m:oMath>
+        <m:r>
+          <w:rPr>
+            <w:rFonts w:ascii="Cambria Math" w:hAnsi="Cambria Math"/>
+          </w:rPr>
+          <m:t>j</m:t>
+        </m:r>
+      </m:oMath>
+      <w:r>
+        <w:t xml:space="preserve"> </w:t>
+      </w:r>
+      <w:r>
+        <w:t xml:space="preserve">respectively. The interaction strength decreasing with respect to increasing geographic distance is expressed by the distance decay function, </w:t>
       </w:r>
       <m:oMath>
         <m:r>
@@ -3330,7 +3552,29 @@
         </m:r>
       </m:oMath>
       <w:r>
-        <w:t>, where the parameter β reveals the distance impact on interaction strength. A greater β indicates stronger decay and the interaction strength is more influenc</w:t>
+        <w:t xml:space="preserve">, where the parameter </w:t>
+      </w:r>
+      <m:oMath>
+        <m:r>
+          <w:rPr>
+            <w:rFonts w:ascii="Cambria Math" w:hAnsi="Cambria Math"/>
+          </w:rPr>
+          <m:t>β</m:t>
+        </m:r>
+      </m:oMath>
+      <w:r>
+        <w:t xml:space="preserve"> reveals the distance impact on interaction strength. A greater </w:t>
+      </w:r>
+      <m:oMath>
+        <m:r>
+          <w:rPr>
+            <w:rFonts w:ascii="Cambria Math" w:hAnsi="Cambria Math"/>
+          </w:rPr>
+          <m:t>β</m:t>
+        </m:r>
+      </m:oMath>
+      <w:r>
+        <w:t xml:space="preserve"> indicates stronger decay and the interaction strength is more influenc</w:t>
       </w:r>
       <w:r>
         <w:t xml:space="preserve">ed by distance </w:t>
@@ -3680,7 +3924,18 @@
         <w:t xml:space="preserve">In this study, the main purpose for adopting the gravity </w:t>
       </w:r>
       <w:r>
-        <w:t xml:space="preserve">model is not to find the best β </w:t>
+        <w:t xml:space="preserve">model is not to find the best </w:t>
+      </w:r>
+      <m:oMath>
+        <m:r>
+          <w:rPr>
+            <w:rFonts w:ascii="Cambria Math" w:hAnsi="Cambria Math"/>
+          </w:rPr>
+          <m:t>β</m:t>
+        </m:r>
+      </m:oMath>
+      <w:r>
+        <w:t xml:space="preserve"> </w:t>
       </w:r>
       <w:r>
         <w:t>value to estimate the potential interaction strength among depicted urban areas. Interestingly, the distance decay effects are also found in human mobility patterns</w:t>
@@ -3731,7 +3986,11 @@
         <w:t>, we speculate that the distance decay effects in affecting the interaction strength of two geographic regions and ultimately depicting the urban structures (e.g., urban boundaries), is contributed by (or related to) the distance decay parameters found in the underlying mobility patterns. In</w:t>
       </w:r>
       <w:r>
-        <w:t xml:space="preserve"> particular, since we have used a mobility network of spatial interactions, if this hypothesis stands, it will provide strong support that the depicted urban boundaries are not random artifacts but indeed reflect how naturally people move across the geographical regions.</w:t>
+        <w:t xml:space="preserve"> particular, since we have used a mobility network of spatial interactions, if this hypothesis stands, it will provide strong support that the </w:t>
+      </w:r>
+      <w:r>
+        <w:lastRenderedPageBreak/>
+        <w:t>depicted urban boundaries are not random artifacts but indeed reflect how naturally people move across the geographical regions.</w:t>
       </w:r>
     </w:p>
     <w:p>
@@ -3739,7 +3998,6 @@
         <w:pStyle w:val="Heading1"/>
       </w:pPr>
       <w:r>
-        <w:lastRenderedPageBreak/>
         <w:t>4. Results</w:t>
       </w:r>
     </w:p>
@@ -3866,7 +4124,42 @@
         </m:sSup>
       </m:oMath>
       <w:r>
-        <w:t xml:space="preserve">, where α = 1.24, λ = 0.00132; and the tail part (less than 2% of the whole population) follows a power-law distribution </w:t>
+        <w:t xml:space="preserve">, where </w:t>
+      </w:r>
+      <m:oMath>
+        <m:r>
+          <w:rPr>
+            <w:rFonts w:ascii="Cambria Math" w:hAnsi="Cambria Math"/>
+          </w:rPr>
+          <m:t>α</m:t>
+        </m:r>
+        <m:r>
+          <w:rPr>
+            <w:rFonts w:ascii="Cambria Math" w:hAnsi="Cambria Math"/>
+          </w:rPr>
+          <m:t>=</m:t>
+        </m:r>
+        <m:r>
+          <w:rPr>
+            <w:rFonts w:ascii="Cambria Math" w:hAnsi="Cambria Math"/>
+          </w:rPr>
+          <m:t>1.24, λ</m:t>
+        </m:r>
+        <m:r>
+          <w:rPr>
+            <w:rFonts w:ascii="Cambria Math" w:hAnsi="Cambria Math"/>
+          </w:rPr>
+          <m:t>=</m:t>
+        </m:r>
+        <m:r>
+          <w:rPr>
+            <w:rFonts w:ascii="Cambria Math" w:hAnsi="Cambria Math"/>
+          </w:rPr>
+          <m:t>0.00132</m:t>
+        </m:r>
+      </m:oMath>
+      <w:r>
+        <w:t xml:space="preserve">; and the tail part (less than 2% of the whole population) follows a power-law distribution </w:t>
       </w:r>
       <m:oMath>
         <m:r>
@@ -3927,7 +4220,40 @@
         </m:sSup>
       </m:oMath>
       <w:r>
-        <w:t xml:space="preserve"> with α value is 3.2. The distribution was found to be consistent over each month examined (June to December, 2014), which has a slight offset in the truncated power-law distribution (the mean α value is 1.26 ± with a 0.05 σ and the mean λ value as 0.00134 ± with a 0.0002 σ).</w:t>
+        <w:t xml:space="preserve"> with α value is 3.2. The distribution was found to be consistent over each month examined (June to December, 2014), which has a slight offset in the truncated power-law distribution (the mean α value is 1.26 ± with a </w:t>
+      </w:r>
+      <m:oMath>
+        <m:r>
+          <w:rPr>
+            <w:rFonts w:ascii="Cambria Math" w:hAnsi="Cambria Math"/>
+          </w:rPr>
+          <m:t>0.05 σ</m:t>
+        </m:r>
+      </m:oMath>
+      <w:r>
+        <w:t xml:space="preserve"> and the mean </w:t>
+      </w:r>
+      <m:oMath>
+        <m:r>
+          <w:rPr>
+            <w:rFonts w:ascii="Cambria Math" w:hAnsi="Cambria Math"/>
+          </w:rPr>
+          <m:t>λ</m:t>
+        </m:r>
+      </m:oMath>
+      <w:r>
+        <w:t xml:space="preserve"> value as 0.00134 ± with a 0.0002 </w:t>
+      </w:r>
+      <m:oMath>
+        <m:r>
+          <w:rPr>
+            <w:rFonts w:ascii="Cambria Math" w:hAnsi="Cambria Math"/>
+          </w:rPr>
+          <m:t>σ</m:t>
+        </m:r>
+      </m:oMath>
+      <w:r>
+        <w:t>).</w:t>
       </w:r>
     </w:p>
     <w:p>
@@ -3989,7 +4315,11 @@
         <w:fldChar w:fldCharType="end"/>
       </w:r>
       <w:r>
-        <w:t xml:space="preserve">. The similarity among the distributions suggests that the mobility data collected from geo-located tweets is temporally stable, at least at monthly intervals, which indicates that our approach using Twitter user mobility to delineate urban boundaries </w:t>
+        <w:t xml:space="preserve">. The similarity among the distributions suggests that the mobility data </w:t>
+      </w:r>
+      <w:r>
+        <w:lastRenderedPageBreak/>
+        <w:t xml:space="preserve">collected from geo-located tweets is temporally stable, at least at monthly intervals, which indicates that our approach using Twitter user mobility to delineate urban boundaries </w:t>
       </w:r>
       <w:r>
         <w:t>is viable. In addition, the L</w:t>
@@ -3998,11 +4328,7 @@
         <w:t>é</w:t>
       </w:r>
       <w:r>
-        <w:t xml:space="preserve">vy Walk model reveals the diversity regarding </w:t>
-      </w:r>
-      <w:r>
-        <w:lastRenderedPageBreak/>
-        <w:t>the number of visited locations per user, which indicates a level of “randomness” in Twitter user movement across space. It, in turn, justifies our choice of using th</w:t>
+        <w:t>vy Walk model reveals the diversity regarding the number of visited locations per user, which indicates a level of “randomness” in Twitter user movement across space. It, in turn, justifies our choice of using th</w:t>
       </w:r>
       <w:r>
         <w:t>e map equation community detec</w:t>
@@ -4839,11 +5165,8 @@
         <w:t>he geographically cohesive, non-</w:t>
       </w:r>
       <w:r>
-        <w:t xml:space="preserve">overlapping urban areas identified in the next section are not just a result of short distance movement but emerge naturally from the broader Twitter user mobility pattern. </w:t>
-      </w:r>
-      <w:r>
         <w:lastRenderedPageBreak/>
-        <w:t>Note that a similar multiphase pattern was observed in Twitter user displacements in Australia, but with slightly different distance ranges (Jurdak et al. 2015).</w:t>
+        <w:t>overlapping urban areas identified in the next section are not just a result of short distance movement but emerge naturally from the broader Twitter user mobility pattern. Note that a similar multiphase pattern was observed in Twitter user displacements in Australia, but with slightly different distance ranges (Jurdak et al. 2015).</w:t>
       </w:r>
     </w:p>
     <w:p>
@@ -5808,7 +6131,11 @@
         <w:t>ts found in both user displace</w:t>
       </w:r>
       <w:r>
-        <w:t>ments and the radius of gyration shows evidence of spatial proximity in Twitter user movement. It explains that the communities of urban regions within the graph space are geographically close, but are able to be separated from other groups, which results in the delineation of urban boundaries based on the spatial interactions of Twitter users.</w:t>
+        <w:t xml:space="preserve">ments and the radius of gyration shows evidence of spatial proximity in Twitter user movement. It explains that the communities of urban regions within the graph space are geographically close, but are able to be separated from other </w:t>
+      </w:r>
+      <w:r>
+        <w:lastRenderedPageBreak/>
+        <w:t>groups, which results in the delineation of urban boundaries based on the spatial interactions of Twitter users.</w:t>
       </w:r>
     </w:p>
     <w:p>
@@ -5816,7 +6143,6 @@
         <w:pStyle w:val="Heading2"/>
       </w:pPr>
       <w:r>
-        <w:lastRenderedPageBreak/>
         <w:t>4.2. Redrawing Great Britain’s Urban Boundaries</w:t>
       </w:r>
     </w:p>
@@ -5851,11 +6177,11 @@
       </w:r>
       <w:proofErr w:type="spellEnd"/>
       <w:r>
-        <w:t xml:space="preserve">-centroids of workplace zones in the Great Britain) are added in the background of the figures. Fig. 4 presents the delineated urban boundaries based on Twitter user displacement distance less than 4 km, greater than 4 km, greater than 10 km, and using all available displacements together compared to the administrative boundaries of Great Britain. One clear observation in both the coarse and fine delineations is that most of the geographic divisions are centered around big urban cores with relatively high populations. These results are expected given that most of the tweets originate in urban centers. However, what is remarkable is the performance of this approach in dividing the remaining space between cities. We found that restricting the trip distance results in different delineations of the catchment area around these centers. For example, one </w:t>
+        <w:t xml:space="preserve">-centroids of workplace zones in the Great Britain) are added in the background of the figures. Fig. 4 presents the delineated urban boundaries based on Twitter user displacement distance less than 4 km, greater than 4 km, greater than 10 km, and using all available displacements together compared to the administrative boundaries of Great Britain. One clear observation in both the coarse and fine delineations is that most of the geographic divisions are centered around big urban cores with relatively high populations. These results are expected given that most of the tweets originate in urban centers. However, what is remarkable is the performance of this approach in dividing </w:t>
       </w:r>
       <w:r>
         <w:lastRenderedPageBreak/>
-        <w:t xml:space="preserve">could explain these effects as a manifestation of the underlying gravity law </w:t>
+        <w:t xml:space="preserve">the remaining space between cities. We found that restricting the trip distance results in different delineations of the catchment area around these centers. For example, one could explain these effects as a manifestation of the underlying gravity law </w:t>
       </w:r>
       <w:r>
         <w:fldChar w:fldCharType="begin"/>
@@ -5943,14 +6269,17 @@
         <w:t xml:space="preserve">jectively from the user’s collective distribution. In addition, the distance range of the movements is usually explained by local socio-economic factors (e.g., work </w:t>
       </w:r>
       <w:r>
+        <w:lastRenderedPageBreak/>
         <w:t>commuting</w:t>
       </w:r>
       <w:r>
-        <w:t xml:space="preserve">) that provide for a specific interpretation of the apparent patterns. The patterns obtained from Twitter user mobility are comparable to the patterns produced by </w:t>
-      </w:r>
-      <w:r>
-        <w:lastRenderedPageBreak/>
-        <w:t>those of the net- work of landline</w:t>
+        <w:t>) that provide for a specific interpretation of the apparent patterns. The patterns obtained from Twitter user mobility are comparable to the pattern</w:t>
+      </w:r>
+      <w:r>
+        <w:t>s produced by those of the net</w:t>
+      </w:r>
+      <w:r>
+        <w:t>work of landline</w:t>
       </w:r>
       <w:r>
         <w:t xml:space="preserve"> phone calls </w:t>
@@ -6041,11 +6370,11 @@
         <w:pStyle w:val="Newparagraph"/>
       </w:pPr>
       <w:r>
-        <w:t xml:space="preserve">The spatial partitions derived from a fine grid of 1 km used all available Twitter user trips without any restriction on trip distances yields geographic boundaries comparable to some of London’s boroughs (Fig. 6). However, some areas are shown to be more cohesive and display greater spatial interactions across the administrative boundaries, for instance, central London. Although, these results suggest that travelers seem to be localized over certain areas of the city most of the time, some regions do exhibit long distance interaction patterns. For example, the separate geographic areas in the south of Hillingdon which includes Heathrow Airport exhibits more connectivity to central London than its surrounding areas, which is explained by the usual flight passenger routes. The technique also reveals some of the emerging communities around the borders due to the spatial intermingling of both communities. For example, East </w:t>
+        <w:t xml:space="preserve">The spatial partitions derived from a fine grid of 1 km used all available Twitter user trips without any restriction on trip distances yields geographic boundaries comparable to some of London’s boroughs (Fig. 6). However, some areas are shown to be more cohesive and display greater spatial interactions across the administrative boundaries, for instance, central London. Although, these results suggest that travelers seem to be localized over certain areas of the city most of the time, some regions do exhibit long distance interaction patterns. For example, the separate geographic areas in the south of Hillingdon which includes Heathrow Airport exhibits more connectivity to central London than its surrounding areas, which is explained by the usual flight passenger routes. The technique also reveals some of the emerging communities around </w:t>
       </w:r>
       <w:r>
         <w:lastRenderedPageBreak/>
-        <w:t>Barnet and West Enfield seem to have higher interactions than those resulted from in the emerging cohesive zone between the two boroughs.</w:t>
+        <w:t>the borders due to the spatial intermingling of both communities. For example, East Barnet and West Enfield seem to have higher interactions than those resulted from in the emerging cohesive zone between the two boroughs.</w:t>
       </w:r>
     </w:p>
     <w:p>
@@ -6143,11 +6472,39 @@
         </m:r>
       </m:oMath>
       <w:r>
-        <w:t xml:space="preserve">are the observed interaction between urban area i and j, which are measured by the aggregation of movement flows in each urban area. In particular, we set the distance decay parameter </w:t>
-      </w:r>
-      <w:r>
-        <w:sym w:font="Symbol" w:char="F062"/>
-      </w:r>
+        <w:t xml:space="preserve">are the observed interaction between urban area </w:t>
+      </w:r>
+      <m:oMath>
+        <m:r>
+          <w:rPr>
+            <w:rFonts w:ascii="Cambria Math" w:hAnsi="Cambria Math"/>
+          </w:rPr>
+          <m:t>i</m:t>
+        </m:r>
+      </m:oMath>
+      <w:r>
+        <w:t xml:space="preserve"> and </w:t>
+      </w:r>
+      <m:oMath>
+        <m:r>
+          <w:rPr>
+            <w:rFonts w:ascii="Cambria Math" w:hAnsi="Cambria Math"/>
+          </w:rPr>
+          <m:t>j</m:t>
+        </m:r>
+      </m:oMath>
+      <w:r>
+        <w:t xml:space="preserve">, which are measured by the aggregation of movement flows in each urban area. In particular, we set the distance decay parameter </w:t>
+      </w:r>
+      <m:oMath>
+        <m:r>
+          <w:rPr>
+            <w:rFonts w:ascii="Cambria Math" w:hAnsi="Cambria Math"/>
+            <w:i/>
+          </w:rPr>
+          <w:sym w:font="Symbol" w:char="F062"/>
+        </m:r>
+      </m:oMath>
       <w:r>
         <w:t xml:space="preserve"> </w:t>
       </w:r>
@@ -6249,11 +6606,16 @@
         </m:r>
       </m:oMath>
       <w:r>
-        <w:t xml:space="preserve">. This confirms that the depicted urban areas are instances of spatial proximity effects, where the strength of human (in this </w:t>
+        <w:t xml:space="preserve">. This confirms that the depicted urban </w:t>
       </w:r>
       <w:r>
         <w:lastRenderedPageBreak/>
-        <w:t>case, Twitter user) spatial interaction between two urban regions decreases as the geographic distance between them increases. The well fitted gravity model provides support that the depicted urban areas are not just random artifacts but reflect how naturally move across geographic regions. More importantly, since we have used a mobility network to delineate the boundaries, the distance decay effects are well related and explained by the distance decay parameters found in the underlying mobility patterns. To elaborate, the spatial interaction strength decreases along with the decay for the probability of longer distance Twitter user movements, and eventually stops at certain spatial extent, which leads to more geographically cohesive cluster of urban regions.</w:t>
+        <w:t>areas are instances of spatial proximity effects, where the strength of human (in this case, Twitter user) spatial interaction between two urban regions decreases as the geographic distance between them increases. The well fitted gravity model provides support that the depicted urban areas are not just random artifacts but reflect how naturally move across geographic regions. More importantly, since we have used a mobility network to delineate the boundaries, the distance decay effects are well related and explained by the distance decay parameters found in the underlying mobility patterns. To elaborate, the spatial interactio</w:t>
+      </w:r>
+      <w:bookmarkStart w:id="0" w:name="_GoBack"/>
+      <w:bookmarkEnd w:id="0"/>
+      <w:r>
+        <w:t>n strength decreases along with the decay for the probability of longer distance Twitter user movements, and eventually stops at certain spatial extent, which leads to more geographically cohesive cluster of urban regions.</w:t>
       </w:r>
     </w:p>
     <w:p>
@@ -6308,11 +6670,11 @@
         <w:fldChar w:fldCharType="end"/>
       </w:r>
       <w:r>
-        <w:t xml:space="preserve">, the urban regions that do not have any, or limited, Twitter coverage can be missed during the delineation process. To investigate whether this limited the ability to capture the connections made through Twitter user movements between urban regions, we visualized the flows of Twitter user </w:t>
+        <w:t xml:space="preserve">, the urban regions that do not have any, or limited, Twitter coverage can be missed during the delineation process. To investigate whether this limited the ability to capture the connections made through </w:t>
       </w:r>
       <w:r>
         <w:lastRenderedPageBreak/>
-        <w:t xml:space="preserve">movements using the method mentioned in </w:t>
+        <w:t xml:space="preserve">Twitter user movements between urban regions, we visualized the flows of Twitter user movements using the method mentioned in </w:t>
       </w:r>
       <w:r>
         <w:fldChar w:fldCharType="begin"/>
@@ -9578,7 +9940,7 @@
 </file>
 
 <file path=customXml/itemProps1.xml><?xml version="1.0" encoding="utf-8"?>
-<ds:datastoreItem xmlns:ds="http://schemas.openxmlformats.org/officeDocument/2006/customXml" ds:itemID="{60219680-3F1A-A346-8C83-0028BAD0DD9F}">
+<ds:datastoreItem xmlns:ds="http://schemas.openxmlformats.org/officeDocument/2006/customXml" ds:itemID="{8119A94C-D1F6-5743-827E-16B6829C9855}">
   <ds:schemaRefs>
     <ds:schemaRef ds:uri="http://schemas.openxmlformats.org/officeDocument/2006/bibliography"/>
   </ds:schemaRefs>

</xml_diff>